<commit_message>
post session 3 updates
</commit_message>
<xml_diff>
--- a/sessions/session_3/session_3_problem.docx
+++ b/sessions/session_3/session_3_problem.docx
@@ -178,8 +178,32 @@
       </w:r>
     </w:p>
     <w:p>
-      <w:r>
-        <w:t>BONS BONUS:</w:t>
+      <w:pPr>
+        <w:rPr>
+          <w:b/>
+          <w:bCs/>
+        </w:rPr>
+      </w:pPr>
+      <w:r>
+        <w:rPr>
+          <w:b/>
+          <w:bCs/>
+        </w:rPr>
+        <w:t>BONUS</w:t>
+      </w:r>
+      <w:r>
+        <w:rPr>
+          <w:b/>
+          <w:bCs/>
+        </w:rPr>
+        <w:t xml:space="preserve"> </w:t>
+      </w:r>
+      <w:r>
+        <w:rPr>
+          <w:b/>
+          <w:bCs/>
+        </w:rPr>
+        <w:t>BONUS:</w:t>
       </w:r>
     </w:p>
     <w:p>

</xml_diff>